<commit_message>
Software doc and init window
Updated the Ground Station Software Doc, removed an uneeded .py file
</commit_message>
<xml_diff>
--- a/Ground Station Software.docx
+++ b/Ground Station Software.docx
@@ -48,6 +48,20 @@
           <w:u w:val="single"/>
         </w:rPr>
         <w:t>:</w:t>
+      </w:r>
+    </w:p>
+    <w:p>
+      <w:pPr>
+        <w:ind w:firstLine="360"/>
+      </w:pPr>
+      <w:r>
+        <w:rPr>
+          <w:u w:val="single"/>
+        </w:rPr>
+        <w:t xml:space="preserve">NOTE: </w:t>
+      </w:r>
+      <w:r>
+        <w:t>The instructions and the photos may not match perfectly, but it is all done the same way.</w:t>
       </w:r>
     </w:p>
     <w:p>
@@ -59,7 +73,7 @@
         </w:numPr>
       </w:pPr>
       <w:r>
-        <w:t>Install Qt Creator (v5.5.1)</w:t>
+        <w:t>Install Qt Creator</w:t>
       </w:r>
     </w:p>
     <w:p>
@@ -82,7 +96,7 @@
           <w:numId w:val="1"/>
         </w:numPr>
       </w:pPr>
-      <w:hyperlink r:id="rId8" w:history="1">
+      <w:hyperlink r:id="rId11" w:history="1">
         <w:r>
           <w:rPr>
             <w:rStyle w:val="Hyperlink"/>
@@ -112,7 +126,15 @@
         </w:numPr>
       </w:pPr>
       <w:r>
-        <w:t>The file type we are editing is a .ui file. This must be compiled into python for us</w:t>
+        <w:t>The file type we are editing is a .</w:t>
+      </w:r>
+      <w:proofErr w:type="spellStart"/>
+      <w:r>
+        <w:t>ui</w:t>
+      </w:r>
+      <w:proofErr w:type="spellEnd"/>
+      <w:r>
+        <w:t xml:space="preserve"> file. This must be compiled into python for us</w:t>
       </w:r>
     </w:p>
     <w:p>
@@ -124,7 +146,13 @@
         </w:numPr>
       </w:pPr>
       <w:r>
-        <w:t>Install Python 2.7</w:t>
+        <w:t>I</w:t>
+      </w:r>
+      <w:r>
+        <w:t>nstall Python 3</w:t>
+      </w:r>
+      <w:r>
+        <w:t>.7</w:t>
       </w:r>
     </w:p>
     <w:p>
@@ -136,7 +164,10 @@
         </w:numPr>
       </w:pPr>
       <w:r>
-        <w:t>Installing Python 2.7 will allow for editing/executing python via IDLE.</w:t>
+        <w:t>Installing Python 3</w:t>
+      </w:r>
+      <w:r>
+        <w:t>.7 will allow for editing/executing python via IDLE.</w:t>
       </w:r>
     </w:p>
     <w:p>
@@ -148,7 +179,22 @@
         </w:numPr>
       </w:pPr>
       <w:r>
-        <w:t>Installing Python 2.7 also installs pip.py (in C:/Python27/Scripts)</w:t>
+        <w:t>Installing Python 3</w:t>
+      </w:r>
+      <w:r>
+        <w:t>.7 als</w:t>
+      </w:r>
+      <w:r>
+        <w:t>o installs pip.py (in C:/</w:t>
+      </w:r>
+      <w:r>
+        <w:t>…/</w:t>
+      </w:r>
+      <w:r>
+        <w:t>Python3</w:t>
+      </w:r>
+      <w:r>
+        <w:t>7/Scripts)</w:t>
       </w:r>
     </w:p>
     <w:p>
@@ -160,13 +206,24 @@
         </w:numPr>
       </w:pPr>
       <w:r>
-        <w:t>Install Py</w:t>
+        <w:t xml:space="preserve">Install </w:t>
+      </w:r>
+      <w:proofErr w:type="spellStart"/>
+      <w:r>
+        <w:t>Py</w:t>
       </w:r>
       <w:r>
         <w:t>Side</w:t>
       </w:r>
-      <w:r>
-        <w:t xml:space="preserve"> via “pip install –U PySide” </w:t>
+      <w:proofErr w:type="spellEnd"/>
+      <w:r>
+        <w:t xml:space="preserve"> via “pip install –U PySide</w:t>
+      </w:r>
+      <w:r>
+        <w:t>2</w:t>
+      </w:r>
+      <w:r>
+        <w:t xml:space="preserve">” </w:t>
       </w:r>
     </w:p>
     <w:p>
@@ -190,10 +247,10 @@
           <w:noProof/>
         </w:rPr>
         <w:drawing>
-          <wp:inline distT="0" distB="0" distL="0" distR="0" wp14:anchorId="2AD49F85" wp14:editId="2AD49F86">
-            <wp:extent cx="5943600" cy="3124200"/>
-            <wp:effectExtent l="19050" t="19050" r="19050" b="19050"/>
-            <wp:docPr id="4" name="Picture 4"/>
+          <wp:inline distT="0" distB="0" distL="0" distR="0" wp14:anchorId="46F9F759" wp14:editId="045E2C04">
+            <wp:extent cx="5943600" cy="3354705"/>
+            <wp:effectExtent l="0" t="0" r="0" b="0"/>
+            <wp:docPr id="19" name="Picture 19" descr="A screenshot of a cell phone&#10;&#10;Description automatically generated"/>
             <wp:cNvGraphicFramePr>
               <a:graphicFrameLocks xmlns:a="http://schemas.openxmlformats.org/drawingml/2006/main" noChangeAspect="1"/>
             </wp:cNvGraphicFramePr>
@@ -201,35 +258,29 @@
               <a:graphicData uri="http://schemas.openxmlformats.org/drawingml/2006/picture">
                 <pic:pic xmlns:pic="http://schemas.openxmlformats.org/drawingml/2006/picture">
                   <pic:nvPicPr>
-                    <pic:cNvPr id="0" name="Picture 4"/>
-                    <pic:cNvPicPr>
-                      <a:picLocks noChangeAspect="1" noChangeArrowheads="1"/>
-                    </pic:cNvPicPr>
+                    <pic:cNvPr id="19" name="pyside2.JPG"/>
+                    <pic:cNvPicPr/>
                   </pic:nvPicPr>
                   <pic:blipFill>
-                    <a:blip r:embed="rId9" cstate="print"/>
-                    <a:srcRect/>
+                    <a:blip r:embed="rId12">
+                      <a:extLst>
+                        <a:ext uri="{28A0092B-C50C-407E-A947-70E740481C1C}">
+                          <a14:useLocalDpi xmlns:a14="http://schemas.microsoft.com/office/drawing/2010/main" val="0"/>
+                        </a:ext>
+                      </a:extLst>
+                    </a:blip>
                     <a:stretch>
                       <a:fillRect/>
                     </a:stretch>
                   </pic:blipFill>
-                  <pic:spPr bwMode="auto">
+                  <pic:spPr>
                     <a:xfrm>
                       <a:off x="0" y="0"/>
-                      <a:ext cx="5943600" cy="3124200"/>
+                      <a:ext cx="5943600" cy="3354705"/>
                     </a:xfrm>
                     <a:prstGeom prst="rect">
                       <a:avLst/>
                     </a:prstGeom>
-                    <a:noFill/>
-                    <a:ln w="9525">
-                      <a:solidFill>
-                        <a:schemeClr val="tx1"/>
-                      </a:solidFill>
-                      <a:miter lim="800000"/>
-                      <a:headEnd/>
-                      <a:tailEnd/>
-                    </a:ln>
                   </pic:spPr>
                 </pic:pic>
               </a:graphicData>
@@ -246,8 +297,29 @@
           <w:numId w:val="1"/>
         </w:numPr>
       </w:pPr>
-      <w:r>
-        <w:t>PySide is used to convert between .ui file type and python file type (.py).</w:t>
+      <w:proofErr w:type="spellStart"/>
+      <w:r>
+        <w:t>PySide</w:t>
+      </w:r>
+      <w:proofErr w:type="spellEnd"/>
+      <w:r>
+        <w:t xml:space="preserve"> is used to convert between .</w:t>
+      </w:r>
+      <w:proofErr w:type="spellStart"/>
+      <w:r>
+        <w:t>ui</w:t>
+      </w:r>
+      <w:proofErr w:type="spellEnd"/>
+      <w:r>
+        <w:t xml:space="preserve"> file type and python file type (.</w:t>
+      </w:r>
+      <w:proofErr w:type="spellStart"/>
+      <w:r>
+        <w:t>py</w:t>
+      </w:r>
+      <w:proofErr w:type="spellEnd"/>
+      <w:r>
+        <w:t>).</w:t>
       </w:r>
     </w:p>
     <w:p>
@@ -259,7 +331,15 @@
         </w:numPr>
       </w:pPr>
       <w:r>
-        <w:t>There are ways to run .ui file types directly through python but the code is provided is not currently written to work as such.</w:t>
+        <w:t>There are ways to run .</w:t>
+      </w:r>
+      <w:proofErr w:type="spellStart"/>
+      <w:r>
+        <w:t>ui</w:t>
+      </w:r>
+      <w:proofErr w:type="spellEnd"/>
+      <w:r>
+        <w:t xml:space="preserve"> file types directly through python but the code is provided is not currently written to work as such.</w:t>
       </w:r>
     </w:p>
     <w:p>
@@ -273,13 +353,21 @@
           <w:lang w:val="es-MX"/>
         </w:rPr>
       </w:pPr>
+      <w:proofErr w:type="spellStart"/>
       <w:r>
         <w:rPr>
           <w:lang w:val="es-MX"/>
         </w:rPr>
-        <w:t xml:space="preserve">Documentation - </w:t>
-      </w:r>
-      <w:hyperlink r:id="rId10" w:history="1">
+        <w:t>Documentation</w:t>
+      </w:r>
+      <w:proofErr w:type="spellEnd"/>
+      <w:r>
+        <w:rPr>
+          <w:lang w:val="es-MX"/>
+        </w:rPr>
+        <w:t xml:space="preserve"> - </w:t>
+      </w:r>
+      <w:hyperlink r:id="rId13" w:history="1">
         <w:r>
           <w:rPr>
             <w:rStyle w:val="Hyperlink"/>
@@ -298,8 +386,55 @@
         </w:numPr>
       </w:pPr>
       <w:r>
-        <w:t>Notice you must move to C:\Python27\Scripts to execute pip instruction</w:t>
-      </w:r>
+        <w:t>No</w:t>
+      </w:r>
+      <w:r>
+        <w:t>tice you must move to C:\</w:t>
+      </w:r>
+      <w:r>
+        <w:t>users\...\</w:t>
+      </w:r>
+      <w:r>
+        <w:t>Python3</w:t>
+      </w:r>
+      <w:r>
+        <w:t>7\Scripts to execute pip instruction</w:t>
+      </w:r>
+    </w:p>
+    <w:p>
+      <w:pPr>
+        <w:pStyle w:val="ListParagraph"/>
+        <w:ind w:left="1440"/>
+      </w:pPr>
+      <w:r>
+        <w:t xml:space="preserve">The path to my scripts folder is: </w:t>
+      </w:r>
+    </w:p>
+    <w:p>
+      <w:pPr>
+        <w:pStyle w:val="ListParagraph"/>
+        <w:ind w:left="1440"/>
+      </w:pPr>
+      <w:proofErr w:type="gramStart"/>
+      <w:r>
+        <w:t>C:\users\”username</w:t>
+      </w:r>
+      <w:proofErr w:type="gramEnd"/>
+      <w:r>
+        <w:t>”\AppData\Local\Programs\Python\Python37\Scripts</w:t>
+      </w:r>
+    </w:p>
+    <w:p>
+      <w:pPr>
+        <w:pStyle w:val="ListParagraph"/>
+        <w:ind w:left="1440"/>
+      </w:pPr>
+    </w:p>
+    <w:p>
+      <w:pPr>
+        <w:pStyle w:val="ListParagraph"/>
+        <w:ind w:left="1440"/>
+      </w:pPr>
     </w:p>
     <w:p>
       <w:pPr>
@@ -349,7 +484,15 @@
         </w:numPr>
       </w:pPr>
       <w:r>
-        <w:t>The second pip install of numpy will have to match your architecture.</w:t>
+        <w:t xml:space="preserve">The second pip install of </w:t>
+      </w:r>
+      <w:proofErr w:type="spellStart"/>
+      <w:r>
+        <w:t>numpy</w:t>
+      </w:r>
+      <w:proofErr w:type="spellEnd"/>
+      <w:r>
+        <w:t xml:space="preserve"> will have to match your architecture.</w:t>
       </w:r>
     </w:p>
     <w:p>
@@ -359,13 +502,30 @@
           <w:ilvl w:val="1"/>
           <w:numId w:val="1"/>
         </w:numPr>
-      </w:pPr>
-      <w:hyperlink r:id="rId11" w:anchor="numpy" w:history="1">
+        <w:rPr>
+          <w:rStyle w:val="Hyperlink"/>
+          <w:color w:val="auto"/>
+          <w:u w:val="none"/>
+        </w:rPr>
+      </w:pPr>
+      <w:hyperlink r:id="rId14" w:anchor="numpy" w:history="1">
         <w:r>
           <w:rPr>
             <w:rStyle w:val="Hyperlink"/>
           </w:rPr>
-          <w:t>http://www.lfd.uci.edu/~gohlke/pythonlibs/#numpy</w:t>
+          <w:t>http://www.lfd.uci.edu/~gohlke/pythonli</w:t>
+        </w:r>
+        <w:r>
+          <w:rPr>
+            <w:rStyle w:val="Hyperlink"/>
+          </w:rPr>
+          <w:t>b</w:t>
+        </w:r>
+        <w:r>
+          <w:rPr>
+            <w:rStyle w:val="Hyperlink"/>
+          </w:rPr>
+          <w:t>s/#numpy</w:t>
         </w:r>
       </w:hyperlink>
     </w:p>
@@ -378,18 +538,65 @@
         </w:numPr>
       </w:pPr>
       <w:r>
-        <w:t>For my system “</w:t>
-      </w:r>
-      <w:hyperlink r:id="rId12" w:tooltip="[27.6 MB] [Jan 08, 2016]" w:history="1">
-        <w:r>
-          <w:rPr>
-            <w:rStyle w:val="Hyperlink"/>
-          </w:rPr>
-          <w:t>numpy-1.10.4+mkl-cp27-none-win_amd64.whl</w:t>
-        </w:r>
-      </w:hyperlink>
-      <w:r>
-        <w:t>”</w:t>
+        <w:t xml:space="preserve">For my system </w:t>
+      </w:r>
+      <w:r>
+        <w:rPr>
+          <w:color w:val="000000"/>
+        </w:rPr>
+        <w:t>numpy</w:t>
+      </w:r>
+      <w:r>
+        <w:rPr>
+          <w:rFonts w:ascii="Cambria Math" w:hAnsi="Cambria Math" w:cs="Cambria Math"/>
+          <w:color w:val="000000"/>
+        </w:rPr>
+        <w:t>‑</w:t>
+      </w:r>
+      <w:r>
+        <w:rPr>
+          <w:color w:val="000000"/>
+        </w:rPr>
+        <w:t>1.16.4+vanilla</w:t>
+      </w:r>
+      <w:r>
+        <w:rPr>
+          <w:rFonts w:ascii="Cambria Math" w:hAnsi="Cambria Math" w:cs="Cambria Math"/>
+          <w:color w:val="000000"/>
+        </w:rPr>
+        <w:t>‑</w:t>
+      </w:r>
+      <w:r>
+        <w:rPr>
+          <w:color w:val="000000"/>
+        </w:rPr>
+        <w:t>cp37</w:t>
+      </w:r>
+      <w:r>
+        <w:rPr>
+          <w:rFonts w:ascii="Cambria Math" w:hAnsi="Cambria Math" w:cs="Cambria Math"/>
+          <w:color w:val="000000"/>
+        </w:rPr>
+        <w:t>‑</w:t>
+      </w:r>
+      <w:r>
+        <w:rPr>
+          <w:color w:val="000000"/>
+        </w:rPr>
+        <w:t>cp37m</w:t>
+      </w:r>
+      <w:r>
+        <w:rPr>
+          <w:rFonts w:ascii="Cambria Math" w:hAnsi="Cambria Math" w:cs="Cambria Math"/>
+          <w:color w:val="000000"/>
+        </w:rPr>
+        <w:t>‑</w:t>
+      </w:r>
+      <w:r>
+        <w:rPr>
+          <w:color w:val="000000"/>
+        </w:rPr>
+        <w:t>win_amd64.whl</w:t>
       </w:r>
     </w:p>
     <w:p>
@@ -401,7 +608,29 @@
         </w:numPr>
       </w:pPr>
       <w:r>
-        <w:t>Download the .whl and place in C:\Python27\Scripts</w:t>
+        <w:t xml:space="preserve">Download </w:t>
+      </w:r>
+      <w:proofErr w:type="gramStart"/>
+      <w:r>
+        <w:t>the .</w:t>
+      </w:r>
+      <w:proofErr w:type="spellStart"/>
+      <w:r>
+        <w:t>whl</w:t>
+      </w:r>
+      <w:proofErr w:type="spellEnd"/>
+      <w:proofErr w:type="gramEnd"/>
+      <w:r>
+        <w:t xml:space="preserve"> and place in C:\</w:t>
+      </w:r>
+      <w:r>
+        <w:t>...\</w:t>
+      </w:r>
+      <w:r>
+        <w:t>Python3</w:t>
+      </w:r>
+      <w:r>
+        <w:t>7\Scripts</w:t>
       </w:r>
     </w:p>
     <w:p>
@@ -413,8 +642,13 @@
         </w:numPr>
       </w:pPr>
       <w:r>
-        <w:lastRenderedPageBreak/>
-        <w:t>Then use “pip install numpy-1.10.4+mkl-cp27-none-win_amd64.whl”</w:t>
+        <w:t xml:space="preserve">Then use “pip install </w:t>
+      </w:r>
+      <w:r>
+        <w:t>numpy-1.16.4+vanilla-cp37-cp37m-win_amd64</w:t>
+      </w:r>
+      <w:r>
+        <w:t>.whl”</w:t>
       </w:r>
     </w:p>
     <w:p>
@@ -426,7 +660,15 @@
         </w:numPr>
       </w:pPr>
       <w:r>
-        <w:t>The red is from where I did not have the .whl in the Scripts directory</w:t>
+        <w:t>The red is from where I did not have the .</w:t>
+      </w:r>
+      <w:proofErr w:type="spellStart"/>
+      <w:r>
+        <w:t>whl</w:t>
+      </w:r>
+      <w:proofErr w:type="spellEnd"/>
+      <w:r>
+        <w:t xml:space="preserve"> in the Scripts directory</w:t>
       </w:r>
     </w:p>
     <w:p>
@@ -438,10 +680,10 @@
           <w:noProof/>
         </w:rPr>
         <w:drawing>
-          <wp:inline distT="0" distB="0" distL="0" distR="0" wp14:anchorId="2AD49F87" wp14:editId="2AD49F88">
-            <wp:extent cx="5943600" cy="2393052"/>
-            <wp:effectExtent l="19050" t="19050" r="19050" b="26298"/>
-            <wp:docPr id="22" name="Picture 22"/>
+          <wp:inline distT="0" distB="0" distL="0" distR="0" wp14:anchorId="4B76902D" wp14:editId="1DB880FD">
+            <wp:extent cx="5943600" cy="2383790"/>
+            <wp:effectExtent l="0" t="0" r="0" b="0"/>
+            <wp:docPr id="20" name="Picture 20" descr="A screenshot of a cell phone&#10;&#10;Description automatically generated"/>
             <wp:cNvGraphicFramePr>
               <a:graphicFrameLocks xmlns:a="http://schemas.openxmlformats.org/drawingml/2006/main" noChangeAspect="1"/>
             </wp:cNvGraphicFramePr>
@@ -449,35 +691,29 @@
               <a:graphicData uri="http://schemas.openxmlformats.org/drawingml/2006/picture">
                 <pic:pic xmlns:pic="http://schemas.openxmlformats.org/drawingml/2006/picture">
                   <pic:nvPicPr>
-                    <pic:cNvPr id="0" name="Picture 22"/>
-                    <pic:cNvPicPr>
-                      <a:picLocks noChangeAspect="1" noChangeArrowheads="1"/>
-                    </pic:cNvPicPr>
+                    <pic:cNvPr id="20" name="numpy.JPG"/>
+                    <pic:cNvPicPr/>
                   </pic:nvPicPr>
                   <pic:blipFill>
-                    <a:blip r:embed="rId13" cstate="print"/>
-                    <a:srcRect/>
+                    <a:blip r:embed="rId15">
+                      <a:extLst>
+                        <a:ext uri="{28A0092B-C50C-407E-A947-70E740481C1C}">
+                          <a14:useLocalDpi xmlns:a14="http://schemas.microsoft.com/office/drawing/2010/main" val="0"/>
+                        </a:ext>
+                      </a:extLst>
+                    </a:blip>
                     <a:stretch>
                       <a:fillRect/>
                     </a:stretch>
                   </pic:blipFill>
-                  <pic:spPr bwMode="auto">
+                  <pic:spPr>
                     <a:xfrm>
                       <a:off x="0" y="0"/>
-                      <a:ext cx="5943600" cy="2393052"/>
+                      <a:ext cx="5943600" cy="2383790"/>
                     </a:xfrm>
                     <a:prstGeom prst="rect">
                       <a:avLst/>
                     </a:prstGeom>
-                    <a:noFill/>
-                    <a:ln w="9525">
-                      <a:solidFill>
-                        <a:schemeClr val="tx1"/>
-                      </a:solidFill>
-                      <a:miter lim="800000"/>
-                      <a:headEnd/>
-                      <a:tailEnd/>
-                    </a:ln>
                   </pic:spPr>
                 </pic:pic>
               </a:graphicData>
@@ -495,7 +731,23 @@
         </w:numPr>
       </w:pPr>
       <w:r>
-        <w:t>Install PyQtGraph via “pip install PyQtGraph”</w:t>
+        <w:t xml:space="preserve">Install </w:t>
+      </w:r>
+      <w:proofErr w:type="spellStart"/>
+      <w:r>
+        <w:t>PyQtGraph</w:t>
+      </w:r>
+      <w:proofErr w:type="spellEnd"/>
+      <w:r>
+        <w:t xml:space="preserve"> via “pip install </w:t>
+      </w:r>
+      <w:proofErr w:type="spellStart"/>
+      <w:r>
+        <w:t>PyQtGraph</w:t>
+      </w:r>
+      <w:proofErr w:type="spellEnd"/>
+      <w:r>
+        <w:t>”</w:t>
       </w:r>
     </w:p>
     <w:p>
@@ -531,10 +783,10 @@
           <w:noProof/>
         </w:rPr>
         <w:drawing>
-          <wp:inline distT="0" distB="0" distL="0" distR="0" wp14:anchorId="2AD49F89" wp14:editId="2AD49F8A">
-            <wp:extent cx="5943600" cy="2371673"/>
-            <wp:effectExtent l="19050" t="19050" r="19050" b="9577"/>
-            <wp:docPr id="28" name="Picture 28"/>
+          <wp:inline distT="0" distB="0" distL="0" distR="0" wp14:anchorId="1BD9BBA0" wp14:editId="3F408775">
+            <wp:extent cx="5943600" cy="2743200"/>
+            <wp:effectExtent l="0" t="0" r="0" b="0"/>
+            <wp:docPr id="21" name="Picture 21" descr="A screenshot of a cell phone&#10;&#10;Description automatically generated"/>
             <wp:cNvGraphicFramePr>
               <a:graphicFrameLocks xmlns:a="http://schemas.openxmlformats.org/drawingml/2006/main" noChangeAspect="1"/>
             </wp:cNvGraphicFramePr>
@@ -542,35 +794,29 @@
               <a:graphicData uri="http://schemas.openxmlformats.org/drawingml/2006/picture">
                 <pic:pic xmlns:pic="http://schemas.openxmlformats.org/drawingml/2006/picture">
                   <pic:nvPicPr>
-                    <pic:cNvPr id="0" name="Picture 28"/>
-                    <pic:cNvPicPr>
-                      <a:picLocks noChangeAspect="1" noChangeArrowheads="1"/>
-                    </pic:cNvPicPr>
+                    <pic:cNvPr id="21" name="pyqtgraph.JPG"/>
+                    <pic:cNvPicPr/>
                   </pic:nvPicPr>
                   <pic:blipFill>
-                    <a:blip r:embed="rId14" cstate="print"/>
-                    <a:srcRect/>
+                    <a:blip r:embed="rId16">
+                      <a:extLst>
+                        <a:ext uri="{28A0092B-C50C-407E-A947-70E740481C1C}">
+                          <a14:useLocalDpi xmlns:a14="http://schemas.microsoft.com/office/drawing/2010/main" val="0"/>
+                        </a:ext>
+                      </a:extLst>
+                    </a:blip>
                     <a:stretch>
                       <a:fillRect/>
                     </a:stretch>
                   </pic:blipFill>
-                  <pic:spPr bwMode="auto">
+                  <pic:spPr>
                     <a:xfrm>
                       <a:off x="0" y="0"/>
-                      <a:ext cx="5943600" cy="2371673"/>
+                      <a:ext cx="5943600" cy="2743200"/>
                     </a:xfrm>
                     <a:prstGeom prst="rect">
                       <a:avLst/>
                     </a:prstGeom>
-                    <a:noFill/>
-                    <a:ln w="9525">
-                      <a:solidFill>
-                        <a:schemeClr val="tx1"/>
-                      </a:solidFill>
-                      <a:miter lim="800000"/>
-                      <a:headEnd/>
-                      <a:tailEnd/>
-                    </a:ln>
                   </pic:spPr>
                 </pic:pic>
               </a:graphicData>
@@ -579,41 +825,6 @@
         </w:drawing>
       </w:r>
     </w:p>
-    <w:p>
-      <w:pPr>
-        <w:pStyle w:val="ListParagraph"/>
-      </w:pPr>
-    </w:p>
-    <w:p>
-      <w:pPr>
-        <w:pStyle w:val="ListParagraph"/>
-      </w:pPr>
-    </w:p>
-    <w:p>
-      <w:pPr>
-        <w:pStyle w:val="ListParagraph"/>
-      </w:pPr>
-    </w:p>
-    <w:p>
-      <w:pPr>
-        <w:pStyle w:val="ListParagraph"/>
-      </w:pPr>
-    </w:p>
-    <w:p>
-      <w:pPr>
-        <w:pStyle w:val="ListParagraph"/>
-      </w:pPr>
-    </w:p>
-    <w:p>
-      <w:pPr>
-        <w:pStyle w:val="ListParagraph"/>
-      </w:pPr>
-    </w:p>
-    <w:p>
-      <w:pPr>
-        <w:pStyle w:val="ListParagraph"/>
-      </w:pPr>
-    </w:p>
     <w:p/>
     <w:p>
       <w:pPr>
@@ -625,7 +836,23 @@
       </w:pPr>
       <w:r>
         <w:lastRenderedPageBreak/>
-        <w:t>Install pySerial via “pip install pyserial”</w:t>
+        <w:t xml:space="preserve">Install </w:t>
+      </w:r>
+      <w:proofErr w:type="spellStart"/>
+      <w:r>
+        <w:t>pySerial</w:t>
+      </w:r>
+      <w:proofErr w:type="spellEnd"/>
+      <w:r>
+        <w:t xml:space="preserve"> via “pip install </w:t>
+      </w:r>
+      <w:proofErr w:type="spellStart"/>
+      <w:r>
+        <w:t>pyserial</w:t>
+      </w:r>
+      <w:proofErr w:type="spellEnd"/>
+      <w:r>
+        <w:t>”</w:t>
       </w:r>
     </w:p>
     <w:p>
@@ -637,10 +864,10 @@
           <w:noProof/>
         </w:rPr>
         <w:drawing>
-          <wp:inline distT="0" distB="0" distL="0" distR="0" wp14:anchorId="2AD49F8B" wp14:editId="2AD49F8C">
-            <wp:extent cx="5943600" cy="2257552"/>
-            <wp:effectExtent l="19050" t="19050" r="19050" b="28448"/>
-            <wp:docPr id="31" name="Picture 31"/>
+          <wp:inline distT="0" distB="0" distL="0" distR="0" wp14:anchorId="73CE60DC" wp14:editId="3C09305B">
+            <wp:extent cx="5943600" cy="1681480"/>
+            <wp:effectExtent l="0" t="0" r="0" b="0"/>
+            <wp:docPr id="23" name="Picture 23" descr="A screenshot of a cell phone&#10;&#10;Description automatically generated"/>
             <wp:cNvGraphicFramePr>
               <a:graphicFrameLocks xmlns:a="http://schemas.openxmlformats.org/drawingml/2006/main" noChangeAspect="1"/>
             </wp:cNvGraphicFramePr>
@@ -648,35 +875,29 @@
               <a:graphicData uri="http://schemas.openxmlformats.org/drawingml/2006/picture">
                 <pic:pic xmlns:pic="http://schemas.openxmlformats.org/drawingml/2006/picture">
                   <pic:nvPicPr>
-                    <pic:cNvPr id="0" name="Picture 31"/>
-                    <pic:cNvPicPr>
-                      <a:picLocks noChangeAspect="1" noChangeArrowheads="1"/>
-                    </pic:cNvPicPr>
+                    <pic:cNvPr id="23" name="pyserial.JPG"/>
+                    <pic:cNvPicPr/>
                   </pic:nvPicPr>
                   <pic:blipFill>
-                    <a:blip r:embed="rId15" cstate="print"/>
-                    <a:srcRect/>
+                    <a:blip r:embed="rId17">
+                      <a:extLst>
+                        <a:ext uri="{28A0092B-C50C-407E-A947-70E740481C1C}">
+                          <a14:useLocalDpi xmlns:a14="http://schemas.microsoft.com/office/drawing/2010/main" val="0"/>
+                        </a:ext>
+                      </a:extLst>
+                    </a:blip>
                     <a:stretch>
                       <a:fillRect/>
                     </a:stretch>
                   </pic:blipFill>
-                  <pic:spPr bwMode="auto">
+                  <pic:spPr>
                     <a:xfrm>
                       <a:off x="0" y="0"/>
-                      <a:ext cx="5943600" cy="2257552"/>
+                      <a:ext cx="5943600" cy="1681480"/>
                     </a:xfrm>
                     <a:prstGeom prst="rect">
                       <a:avLst/>
                     </a:prstGeom>
-                    <a:noFill/>
-                    <a:ln w="9525">
-                      <a:solidFill>
-                        <a:schemeClr val="tx1"/>
-                      </a:solidFill>
-                      <a:miter lim="800000"/>
-                      <a:headEnd/>
-                      <a:tailEnd/>
-                    </a:ln>
                   </pic:spPr>
                 </pic:pic>
               </a:graphicData>
@@ -694,7 +915,23 @@
         </w:numPr>
       </w:pPr>
       <w:r>
-        <w:t>Install Geomag via “pip install geomag”</w:t>
+        <w:t xml:space="preserve">Install </w:t>
+      </w:r>
+      <w:proofErr w:type="spellStart"/>
+      <w:r>
+        <w:t>Geomag</w:t>
+      </w:r>
+      <w:proofErr w:type="spellEnd"/>
+      <w:r>
+        <w:t xml:space="preserve"> via “pip install </w:t>
+      </w:r>
+      <w:proofErr w:type="spellStart"/>
+      <w:r>
+        <w:t>geomag</w:t>
+      </w:r>
+      <w:proofErr w:type="spellEnd"/>
+      <w:r>
+        <w:t>”</w:t>
       </w:r>
     </w:p>
     <w:p>
@@ -703,10 +940,10 @@
           <w:noProof/>
         </w:rPr>
         <w:drawing>
-          <wp:inline distT="0" distB="0" distL="0" distR="0" wp14:anchorId="2AD49F8D" wp14:editId="2AD49F8E">
-            <wp:extent cx="5943600" cy="2383971"/>
-            <wp:effectExtent l="19050" t="0" r="0" b="0"/>
-            <wp:docPr id="40" name="Picture 40"/>
+          <wp:inline distT="0" distB="0" distL="0" distR="0" wp14:anchorId="32A11EC4" wp14:editId="7924692E">
+            <wp:extent cx="5943600" cy="2290445"/>
+            <wp:effectExtent l="0" t="0" r="0" b="0"/>
+            <wp:docPr id="24" name="Picture 24" descr="A screenshot of a cell phone&#10;&#10;Description automatically generated"/>
             <wp:cNvGraphicFramePr>
               <a:graphicFrameLocks xmlns:a="http://schemas.openxmlformats.org/drawingml/2006/main" noChangeAspect="1"/>
             </wp:cNvGraphicFramePr>
@@ -714,33 +951,29 @@
               <a:graphicData uri="http://schemas.openxmlformats.org/drawingml/2006/picture">
                 <pic:pic xmlns:pic="http://schemas.openxmlformats.org/drawingml/2006/picture">
                   <pic:nvPicPr>
-                    <pic:cNvPr id="0" name="Picture 40"/>
-                    <pic:cNvPicPr>
-                      <a:picLocks noChangeAspect="1" noChangeArrowheads="1"/>
-                    </pic:cNvPicPr>
+                    <pic:cNvPr id="24" name="geomag.JPG"/>
+                    <pic:cNvPicPr/>
                   </pic:nvPicPr>
                   <pic:blipFill>
-                    <a:blip r:embed="rId16" cstate="print"/>
-                    <a:srcRect/>
+                    <a:blip r:embed="rId18">
+                      <a:extLst>
+                        <a:ext uri="{28A0092B-C50C-407E-A947-70E740481C1C}">
+                          <a14:useLocalDpi xmlns:a14="http://schemas.microsoft.com/office/drawing/2010/main" val="0"/>
+                        </a:ext>
+                      </a:extLst>
+                    </a:blip>
                     <a:stretch>
                       <a:fillRect/>
                     </a:stretch>
                   </pic:blipFill>
-                  <pic:spPr bwMode="auto">
+                  <pic:spPr>
                     <a:xfrm>
                       <a:off x="0" y="0"/>
-                      <a:ext cx="5943600" cy="2383971"/>
+                      <a:ext cx="5943600" cy="2290445"/>
                     </a:xfrm>
                     <a:prstGeom prst="rect">
                       <a:avLst/>
                     </a:prstGeom>
-                    <a:noFill/>
-                    <a:ln w="9525">
-                      <a:noFill/>
-                      <a:miter lim="800000"/>
-                      <a:headEnd/>
-                      <a:tailEnd/>
-                    </a:ln>
                   </pic:spPr>
                 </pic:pic>
               </a:graphicData>
@@ -749,15 +982,6 @@
         </w:drawing>
       </w:r>
     </w:p>
-    <w:p/>
-    <w:p/>
-    <w:p/>
-    <w:p/>
-    <w:p/>
-    <w:p/>
-    <w:p/>
-    <w:p/>
-    <w:p/>
     <w:p>
       <w:pPr>
         <w:pStyle w:val="ListParagraph"/>
@@ -767,7 +991,26 @@
         </w:numPr>
       </w:pPr>
       <w:r>
-        <w:t>Install MySQL-python through a .whl file like the numpy install</w:t>
+        <w:t>Install MySQL-python through a .</w:t>
+      </w:r>
+      <w:proofErr w:type="spellStart"/>
+      <w:r>
+        <w:t>whl</w:t>
+      </w:r>
+      <w:proofErr w:type="spellEnd"/>
+      <w:r>
+        <w:t xml:space="preserve"> file like the </w:t>
+      </w:r>
+      <w:proofErr w:type="spellStart"/>
+      <w:r>
+        <w:t>numpy</w:t>
+      </w:r>
+      <w:proofErr w:type="spellEnd"/>
+      <w:r>
+        <w:t xml:space="preserve"> install</w:t>
+      </w:r>
+      <w:r>
+        <w:t xml:space="preserve"> </w:t>
       </w:r>
     </w:p>
     <w:p>
@@ -777,13 +1020,34 @@
           <w:ilvl w:val="1"/>
           <w:numId w:val="1"/>
         </w:numPr>
-      </w:pPr>
-      <w:hyperlink r:id="rId17" w:anchor="mysql-python" w:history="1">
+        <w:rPr>
+          <w:rStyle w:val="Hyperlink"/>
+          <w:b/>
+          <w:color w:val="auto"/>
+          <w:u w:val="none"/>
+        </w:rPr>
+      </w:pPr>
+      <w:hyperlink r:id="rId19" w:anchor="mysql-python" w:history="1">
         <w:r>
           <w:rPr>
             <w:rStyle w:val="Hyperlink"/>
+            <w:b/>
           </w:rPr>
-          <w:t>http://www.lfd.uci.edu/~gohlke/pythonlibs/#mysql-python</w:t>
+          <w:t>http://www.lfd.uci.edu/~gohlke/py</w:t>
+        </w:r>
+        <w:r>
+          <w:rPr>
+            <w:rStyle w:val="Hyperlink"/>
+            <w:b/>
+          </w:rPr>
+          <w:t>t</w:t>
+        </w:r>
+        <w:r>
+          <w:rPr>
+            <w:rStyle w:val="Hyperlink"/>
+            <w:b/>
+          </w:rPr>
+          <w:t>honlibs/#mysql-python</w:t>
         </w:r>
       </w:hyperlink>
     </w:p>
@@ -794,9 +1058,44 @@
           <w:ilvl w:val="1"/>
           <w:numId w:val="1"/>
         </w:numPr>
-      </w:pPr>
-      <w:r>
-        <w:t>“pip install MySQL_python-1.2.5-cp27-none-win_amd64.whl”</w:t>
+        <w:rPr>
+          <w:b/>
+        </w:rPr>
+      </w:pPr>
+      <w:r>
+        <w:t>Again, drag the .</w:t>
+      </w:r>
+      <w:proofErr w:type="spellStart"/>
+      <w:r>
+        <w:t>whl</w:t>
+      </w:r>
+      <w:proofErr w:type="spellEnd"/>
+      <w:r>
+        <w:t xml:space="preserve"> file into the scripts folder</w:t>
+      </w:r>
+    </w:p>
+    <w:p>
+      <w:pPr>
+        <w:pStyle w:val="ListParagraph"/>
+        <w:numPr>
+          <w:ilvl w:val="1"/>
+          <w:numId w:val="1"/>
+        </w:numPr>
+        <w:rPr>
+          <w:b/>
+        </w:rPr>
+      </w:pPr>
+      <w:r>
+        <w:t xml:space="preserve">“pip install </w:t>
+      </w:r>
+      <w:r>
+        <w:t>mysqlclient-1.4.2-cp37-cp37m-win_amd64</w:t>
+      </w:r>
+      <w:r>
+        <w:t>.whl</w:t>
+      </w:r>
+      <w:r>
+        <w:t>”</w:t>
       </w:r>
     </w:p>
     <w:p>
@@ -805,10 +1104,10 @@
           <w:noProof/>
         </w:rPr>
         <w:drawing>
-          <wp:inline distT="0" distB="0" distL="0" distR="0" wp14:anchorId="2AD49F8F" wp14:editId="2AD49F90">
-            <wp:extent cx="5943600" cy="3114730"/>
-            <wp:effectExtent l="19050" t="0" r="0" b="0"/>
-            <wp:docPr id="46" name="Picture 46"/>
+          <wp:inline distT="0" distB="0" distL="0" distR="0" wp14:anchorId="28AFDFBA" wp14:editId="28B8B08F">
+            <wp:extent cx="5943600" cy="1550670"/>
+            <wp:effectExtent l="0" t="0" r="0" b="0"/>
+            <wp:docPr id="25" name="Picture 25" descr="A screenshot of a cell phone&#10;&#10;Description automatically generated"/>
             <wp:cNvGraphicFramePr>
               <a:graphicFrameLocks xmlns:a="http://schemas.openxmlformats.org/drawingml/2006/main" noChangeAspect="1"/>
             </wp:cNvGraphicFramePr>
@@ -816,33 +1115,121 @@
               <a:graphicData uri="http://schemas.openxmlformats.org/drawingml/2006/picture">
                 <pic:pic xmlns:pic="http://schemas.openxmlformats.org/drawingml/2006/picture">
                   <pic:nvPicPr>
-                    <pic:cNvPr id="0" name="Picture 46"/>
-                    <pic:cNvPicPr>
-                      <a:picLocks noChangeAspect="1" noChangeArrowheads="1"/>
-                    </pic:cNvPicPr>
+                    <pic:cNvPr id="25" name="myssql.JPG"/>
+                    <pic:cNvPicPr/>
                   </pic:nvPicPr>
                   <pic:blipFill>
-                    <a:blip r:embed="rId18" cstate="print"/>
-                    <a:srcRect/>
+                    <a:blip r:embed="rId20">
+                      <a:extLst>
+                        <a:ext uri="{28A0092B-C50C-407E-A947-70E740481C1C}">
+                          <a14:useLocalDpi xmlns:a14="http://schemas.microsoft.com/office/drawing/2010/main" val="0"/>
+                        </a:ext>
+                      </a:extLst>
+                    </a:blip>
                     <a:stretch>
                       <a:fillRect/>
                     </a:stretch>
                   </pic:blipFill>
-                  <pic:spPr bwMode="auto">
+                  <pic:spPr>
                     <a:xfrm>
                       <a:off x="0" y="0"/>
-                      <a:ext cx="5943600" cy="3114730"/>
+                      <a:ext cx="5943600" cy="1550670"/>
                     </a:xfrm>
                     <a:prstGeom prst="rect">
                       <a:avLst/>
                     </a:prstGeom>
-                    <a:noFill/>
-                    <a:ln w="9525">
+                  </pic:spPr>
+                </pic:pic>
+              </a:graphicData>
+            </a:graphic>
+          </wp:inline>
+        </w:drawing>
+      </w:r>
+    </w:p>
+    <w:p/>
+    <w:p/>
+    <w:p>
+      <w:pPr>
+        <w:pStyle w:val="ListParagraph"/>
+        <w:numPr>
+          <w:ilvl w:val="0"/>
+          <w:numId w:val="1"/>
+        </w:numPr>
+      </w:pPr>
+      <w:r>
+        <w:lastRenderedPageBreak/>
+        <w:t>Install matplotlib</w:t>
+      </w:r>
+      <w:r>
+        <w:t xml:space="preserve"> via “pip install matplotlib”</w:t>
+      </w:r>
+    </w:p>
+    <w:p>
+      <w:pPr>
+        <w:pStyle w:val="ListParagraph"/>
+        <w:rPr>
+          <w:b/>
+          <w:bCs/>
+          <w:noProof/>
+        </w:rPr>
+      </w:pPr>
+    </w:p>
+    <w:p>
+      <w:pPr>
+        <w:pStyle w:val="ListParagraph"/>
+        <w:rPr>
+          <w:b/>
+          <w:bCs/>
+        </w:rPr>
+      </w:pPr>
+      <w:r>
+        <w:rPr>
+          <w:b/>
+          <w:bCs/>
+          <w:noProof/>
+        </w:rPr>
+        <w:drawing>
+          <wp:inline distT="0" distB="0" distL="0" distR="0" wp14:anchorId="2135CA77" wp14:editId="2A35CEF4">
+            <wp:extent cx="5267213" cy="4610076"/>
+            <wp:effectExtent l="0" t="0" r="0" b="635"/>
+            <wp:docPr id="26" name="Picture 26" descr="A screenshot of a cell phone&#10;&#10;Description automatically generated"/>
+            <wp:cNvGraphicFramePr>
+              <a:graphicFrameLocks xmlns:a="http://schemas.openxmlformats.org/drawingml/2006/main" noChangeAspect="1"/>
+            </wp:cNvGraphicFramePr>
+            <a:graphic xmlns:a="http://schemas.openxmlformats.org/drawingml/2006/main">
+              <a:graphicData uri="http://schemas.openxmlformats.org/drawingml/2006/picture">
+                <pic:pic xmlns:pic="http://schemas.openxmlformats.org/drawingml/2006/picture">
+                  <pic:nvPicPr>
+                    <pic:cNvPr id="26" name="matplotlib.JPG"/>
+                    <pic:cNvPicPr/>
+                  </pic:nvPicPr>
+                  <pic:blipFill rotWithShape="1">
+                    <a:blip r:embed="rId21" cstate="print">
+                      <a:extLst>
+                        <a:ext uri="{28A0092B-C50C-407E-A947-70E740481C1C}">
+                          <a14:useLocalDpi xmlns:a14="http://schemas.microsoft.com/office/drawing/2010/main" val="0"/>
+                        </a:ext>
+                      </a:extLst>
+                    </a:blip>
+                    <a:srcRect t="18719"/>
+                    <a:stretch/>
+                  </pic:blipFill>
+                  <pic:spPr bwMode="auto">
+                    <a:xfrm>
+                      <a:off x="0" y="0"/>
+                      <a:ext cx="5276365" cy="4618086"/>
+                    </a:xfrm>
+                    <a:prstGeom prst="rect">
+                      <a:avLst/>
+                    </a:prstGeom>
+                    <a:ln>
                       <a:noFill/>
-                      <a:miter lim="800000"/>
-                      <a:headEnd/>
-                      <a:tailEnd/>
                     </a:ln>
+                    <a:extLst>
+                      <a:ext uri="{53640926-AAD7-44D8-BBD7-CCE9431645EC}">
+                        <a14:shadowObscured xmlns:a14="http://schemas.microsoft.com/office/drawing/2010/main"/>
+                      </a:ext>
+                    </a:extLst>
                   </pic:spPr>
                 </pic:pic>
               </a:graphicData>
@@ -901,7 +1288,7 @@
                     </pic:cNvPicPr>
                   </pic:nvPicPr>
                   <pic:blipFill>
-                    <a:blip r:embed="rId19" cstate="print"/>
+                    <a:blip r:embed="rId22" cstate="print"/>
                     <a:srcRect/>
                     <a:stretch>
                       <a:fillRect/>
@@ -963,7 +1350,7 @@
                     </pic:cNvPicPr>
                   </pic:nvPicPr>
                   <pic:blipFill>
-                    <a:blip r:embed="rId20" cstate="print"/>
+                    <a:blip r:embed="rId23" cstate="print"/>
                     <a:srcRect/>
                     <a:stretch>
                       <a:fillRect/>
@@ -1020,7 +1407,7 @@
                     </pic:cNvPicPr>
                   </pic:nvPicPr>
                   <pic:blipFill>
-                    <a:blip r:embed="rId21" cstate="print"/>
+                    <a:blip r:embed="rId24" cstate="print"/>
                     <a:srcRect/>
                     <a:stretch>
                       <a:fillRect/>
@@ -1083,7 +1470,7 @@
                     </pic:cNvPicPr>
                   </pic:nvPicPr>
                   <pic:blipFill>
-                    <a:blip r:embed="rId22" cstate="print"/>
+                    <a:blip r:embed="rId25" cstate="print"/>
                     <a:srcRect/>
                     <a:stretch>
                       <a:fillRect/>
@@ -1129,7 +1516,7 @@
       <w:pPr>
         <w:jc w:val="center"/>
       </w:pPr>
-      <w:hyperlink r:id="rId23" w:history="1">
+      <w:hyperlink r:id="rId26" w:history="1">
         <w:r>
           <w:rPr>
             <w:rStyle w:val="Hyperlink"/>
@@ -1140,14 +1527,38 @@
     </w:p>
     <w:p>
       <w:r>
-        <w:t xml:space="preserve">Once you have edited trackermain.ui, save the file as trackermain.ui. Changing the file name will require changes in the antenna tracker code. </w:t>
-      </w:r>
-    </w:p>
-    <w:p>
-      <w:r>
-        <w:t>Once saved, compile the .ui file into trackermain.py (</w:t>
-      </w:r>
-      <w:hyperlink r:id="rId24" w:history="1">
+        <w:t xml:space="preserve">Once you have edited </w:t>
+      </w:r>
+      <w:proofErr w:type="spellStart"/>
+      <w:r>
+        <w:t>trackermain.ui</w:t>
+      </w:r>
+      <w:proofErr w:type="spellEnd"/>
+      <w:r>
+        <w:t xml:space="preserve">, save the file as </w:t>
+      </w:r>
+      <w:proofErr w:type="spellStart"/>
+      <w:r>
+        <w:t>trackermain.ui</w:t>
+      </w:r>
+      <w:proofErr w:type="spellEnd"/>
+      <w:r>
+        <w:t xml:space="preserve">. Changing the file name will require changes in the antenna tracker code. </w:t>
+      </w:r>
+    </w:p>
+    <w:p>
+      <w:r>
+        <w:t>Once saved, compile the .</w:t>
+      </w:r>
+      <w:proofErr w:type="spellStart"/>
+      <w:r>
+        <w:t>ui</w:t>
+      </w:r>
+      <w:proofErr w:type="spellEnd"/>
+      <w:r>
+        <w:t xml:space="preserve"> file into trackermain.py (</w:t>
+      </w:r>
+      <w:hyperlink r:id="rId27" w:history="1">
         <w:r>
           <w:rPr>
             <w:rStyle w:val="Hyperlink"/>
@@ -1161,12 +1572,25 @@
     </w:p>
     <w:p>
       <w:r>
-        <w:t xml:space="preserve">“pyside-uic.exe trackermain.ui –o ui_trackermain.py” </w:t>
-      </w:r>
-    </w:p>
-    <w:p>
-      <w:r>
-        <w:t>It will probably be needed for you to state the entire path:</w:t>
+        <w:t xml:space="preserve">“pyside-uic.exe </w:t>
+      </w:r>
+      <w:proofErr w:type="spellStart"/>
+      <w:r>
+        <w:t>trackermain.ui</w:t>
+      </w:r>
+      <w:proofErr w:type="spellEnd"/>
+      <w:r>
+        <w:t xml:space="preserve"> –o ui_trackermain.py” </w:t>
+      </w:r>
+    </w:p>
+    <w:p>
+      <w:r>
+        <w:t xml:space="preserve">It will probably be needed for you to </w:t>
+      </w:r>
+      <w:bookmarkStart w:id="0" w:name="_GoBack"/>
+      <w:bookmarkEnd w:id="0"/>
+      <w:r>
+        <w:t>state the entire path:</w:t>
       </w:r>
       <w:r>
         <w:rPr>
@@ -1196,7 +1620,7 @@
                     </pic:cNvPicPr>
                   </pic:nvPicPr>
                   <pic:blipFill>
-                    <a:blip r:embed="rId25" cstate="print"/>
+                    <a:blip r:embed="rId28" cstate="print"/>
                     <a:srcRect/>
                     <a:stretch>
                       <a:fillRect/>
@@ -1251,7 +1675,13 @@
     </w:p>
     <w:p>
       <w:r>
-        <w:t>You can launch the system by simply double clicking on the script or running after opening the code in IDLE (Python2.7).</w:t>
+        <w:t>You can launch the system by simply double clicking on the script or running after opening the code in IDLE (Python</w:t>
+      </w:r>
+      <w:r>
+        <w:t>3</w:t>
+      </w:r>
+      <w:r>
+        <w:t>.7).</w:t>
       </w:r>
     </w:p>
     <w:p>
@@ -1384,7 +1814,6 @@
       <w:r>
         <w:rPr>
           <w:noProof/>
-          <w:lang w:eastAsia="zh-TW"/>
         </w:rPr>
         <mc:AlternateContent>
           <mc:Choice Requires="wps">
@@ -1675,7 +2104,7 @@
                     </pic:cNvPicPr>
                   </pic:nvPicPr>
                   <pic:blipFill>
-                    <a:blip r:embed="rId26" cstate="print"/>
+                    <a:blip r:embed="rId29" cstate="print"/>
                     <a:srcRect/>
                     <a:stretch>
                       <a:fillRect/>
@@ -1711,7 +2140,15 @@
         <w:t xml:space="preserve">The basic setup has two options. You can either use the Arduino UNO and BNO055 IMU or Manual Input to determine the antenna direction and GPS position. Once you have selected either “Get Local” to use the Arduino, or a facing to do manual input, you need to set up the USB connections. The Connections defaults to turning on the Servos and the Arduino but you need to enter the COM port that the devices are operating on. This can be found by going to your device manager on Windows. </w:t>
       </w:r>
       <w:r>
-        <w:t>The connection will show as Arduino/Genuino on newer OS’s I believe. When in doubt, watch device manager as you plug in each connection. Once you learn the COM ports for a certain device, as long as you do not change computers or the hardware, the COM ports will remain the same.</w:t>
+        <w:t>The connection will show as Arduino/</w:t>
+      </w:r>
+      <w:proofErr w:type="spellStart"/>
+      <w:r>
+        <w:t>Genuino</w:t>
+      </w:r>
+      <w:proofErr w:type="spellEnd"/>
+      <w:r>
+        <w:t xml:space="preserve"> on newer OS’s I believe. When in doubt, watch device manager as you plug in each connection. Once you learn the COM ports for a certain device, as long as you do not change computers or the hardware, the COM ports will remain the same.</w:t>
       </w:r>
     </w:p>
     <w:p>
@@ -1817,7 +2254,7 @@
                     </pic:cNvPicPr>
                   </pic:nvPicPr>
                   <pic:blipFill>
-                    <a:blip r:embed="rId27" cstate="print"/>
+                    <a:blip r:embed="rId30" cstate="print"/>
                     <a:srcRect/>
                     <a:stretch>
                       <a:fillRect/>
@@ -2332,7 +2769,7 @@
                     </pic:cNvPicPr>
                   </pic:nvPicPr>
                   <pic:blipFill>
-                    <a:blip r:embed="rId28" cstate="print"/>
+                    <a:blip r:embed="rId31" cstate="print"/>
                     <a:srcRect/>
                     <a:stretch>
                       <a:fillRect/>
@@ -2374,121 +2811,8 @@
         <w:t xml:space="preserve">Once the system kicks off, there should not be a reason to do more than watch the system run. </w:t>
       </w:r>
     </w:p>
-    <w:p>
-      <w:r>
-        <w:br w:type="page"/>
-      </w:r>
-    </w:p>
-    <w:p>
-      <w:pPr>
-        <w:rPr>
-          <w:b/>
-          <w:bCs/>
-        </w:rPr>
-      </w:pPr>
-      <w:r>
-        <w:rPr>
-          <w:u w:val="single"/>
-        </w:rPr>
-        <w:lastRenderedPageBreak/>
-        <w:t>6/4/2019</w:t>
-      </w:r>
-      <w:r>
-        <w:rPr>
-          <w:u w:val="single"/>
-        </w:rPr>
-        <w:t>:</w:t>
-      </w:r>
-      <w:r>
-        <w:t xml:space="preserve"> </w:t>
-      </w:r>
-      <w:r>
-        <w:rPr>
-          <w:b/>
-          <w:bCs/>
-        </w:rPr>
-        <w:t>Upgrade/port to Python 3.7.3</w:t>
-      </w:r>
-    </w:p>
-    <w:p>
-      <w:r>
-        <w:t>__UNOFFICIAL__ Additional Installs (pip):</w:t>
-      </w:r>
-    </w:p>
-    <w:p>
-      <w:pPr>
-        <w:pStyle w:val="ListParagraph"/>
-        <w:numPr>
-          <w:ilvl w:val="0"/>
-          <w:numId w:val="4"/>
-        </w:numPr>
-      </w:pPr>
-      <w:r>
-        <w:t>SIP</w:t>
-      </w:r>
-    </w:p>
-    <w:p>
-      <w:pPr>
-        <w:pStyle w:val="ListParagraph"/>
-        <w:numPr>
-          <w:ilvl w:val="0"/>
-          <w:numId w:val="4"/>
-        </w:numPr>
-      </w:pPr>
-      <w:r>
-        <w:t>matplotlib</w:t>
-      </w:r>
-    </w:p>
-    <w:p>
-      <w:pPr>
-        <w:pStyle w:val="ListParagraph"/>
-        <w:numPr>
-          <w:ilvl w:val="0"/>
-          <w:numId w:val="4"/>
-        </w:numPr>
-      </w:pPr>
-      <w:r>
-        <w:t>email</w:t>
-      </w:r>
-    </w:p>
-    <w:p>
-      <w:pPr>
-        <w:pStyle w:val="ListParagraph"/>
-        <w:numPr>
-          <w:ilvl w:val="0"/>
-          <w:numId w:val="4"/>
-        </w:numPr>
-      </w:pPr>
-      <w:r>
-        <w:t>PyQtWebEngine</w:t>
-      </w:r>
-    </w:p>
-    <w:p>
-      <w:pPr>
-        <w:pStyle w:val="ListParagraph"/>
-        <w:numPr>
-          <w:ilvl w:val="0"/>
-          <w:numId w:val="4"/>
-        </w:numPr>
-      </w:pPr>
-      <w:r>
-        <w:t>MySQL</w:t>
-      </w:r>
-    </w:p>
-    <w:p>
-      <w:pPr>
-        <w:pStyle w:val="ListParagraph"/>
-        <w:numPr>
-          <w:ilvl w:val="0"/>
-          <w:numId w:val="4"/>
-        </w:numPr>
-      </w:pPr>
-      <w:r>
-        <w:t>serial</w:t>
-      </w:r>
-      <w:bookmarkStart w:id="0" w:name="_GoBack"/>
-      <w:bookmarkEnd w:id="0"/>
-    </w:p>
+    <w:p/>
+    <w:p/>
     <w:sectPr>
       <w:pgSz w:w="12240" w:h="15840"/>
       <w:pgMar w:top="1440" w:right="1440" w:bottom="1440" w:left="1440" w:header="720" w:footer="720" w:gutter="0"/>
@@ -2497,6 +2821,56 @@
     </w:sectPr>
   </w:body>
 </w:document>
+</file>
+
+<file path=word/endnotes.xml><?xml version="1.0" encoding="utf-8"?>
+<w:endnotes xmlns:wpc="http://schemas.microsoft.com/office/word/2010/wordprocessingCanvas" xmlns:cx="http://schemas.microsoft.com/office/drawing/2014/chartex" xmlns:cx1="http://schemas.microsoft.com/office/drawing/2015/9/8/chartex" xmlns:cx2="http://schemas.microsoft.com/office/drawing/2015/10/21/chartex" xmlns:cx3="http://schemas.microsoft.com/office/drawing/2016/5/9/chartex" xmlns:cx4="http://schemas.microsoft.com/office/drawing/2016/5/10/chartex" xmlns:cx5="http://schemas.microsoft.com/office/drawing/2016/5/11/chartex" xmlns:cx6="http://schemas.microsoft.com/office/drawing/2016/5/12/chartex" xmlns:cx7="http://schemas.microsoft.com/office/drawing/2016/5/13/chartex" xmlns:cx8="http://schemas.microsoft.com/office/drawing/2016/5/14/chartex" xmlns:mc="http://schemas.openxmlformats.org/markup-compatibility/2006" xmlns:aink="http://schemas.microsoft.com/office/drawing/2016/ink" xmlns:am3d="http://schemas.microsoft.com/office/drawing/2017/model3d" xmlns:o="urn:schemas-microsoft-com:office:office" xmlns:r="http://schemas.openxmlformats.org/officeDocument/2006/relationships" xmlns:m="http://schemas.openxmlformats.org/officeDocument/2006/math" xmlns:v="urn:schemas-microsoft-com:vml" xmlns:wp14="http://schemas.microsoft.com/office/word/2010/wordprocessingDrawing" xmlns:wp="http://schemas.openxmlformats.org/drawingml/2006/wordprocessingDrawing" xmlns:w10="urn:schemas-microsoft-com:office:word" xmlns:w="http://schemas.openxmlformats.org/wordprocessingml/2006/main" xmlns:w14="http://schemas.microsoft.com/office/word/2010/wordml" xmlns:w15="http://schemas.microsoft.com/office/word/2012/wordml" xmlns:w16cid="http://schemas.microsoft.com/office/word/2016/wordml/cid" xmlns:w16se="http://schemas.microsoft.com/office/word/2015/wordml/symex" xmlns:wpg="http://schemas.microsoft.com/office/word/2010/wordprocessingGroup" xmlns:wpi="http://schemas.microsoft.com/office/word/2010/wordprocessingInk" xmlns:wne="http://schemas.microsoft.com/office/word/2006/wordml" xmlns:wps="http://schemas.microsoft.com/office/word/2010/wordprocessingShape" mc:Ignorable="w14 w15 w16se w16cid wp14">
+  <w:endnote w:type="separator" w:id="-1">
+    <w:p>
+      <w:pPr>
+        <w:spacing w:after="0" w:line="240" w:lineRule="auto"/>
+      </w:pPr>
+      <w:r>
+        <w:separator/>
+      </w:r>
+    </w:p>
+  </w:endnote>
+  <w:endnote w:type="continuationSeparator" w:id="0">
+    <w:p>
+      <w:pPr>
+        <w:spacing w:after="0" w:line="240" w:lineRule="auto"/>
+      </w:pPr>
+      <w:r>
+        <w:continuationSeparator/>
+      </w:r>
+    </w:p>
+  </w:endnote>
+</w:endnotes>
+</file>
+
+<file path=word/footnotes.xml><?xml version="1.0" encoding="utf-8"?>
+<w:footnotes xmlns:wpc="http://schemas.microsoft.com/office/word/2010/wordprocessingCanvas" xmlns:cx="http://schemas.microsoft.com/office/drawing/2014/chartex" xmlns:cx1="http://schemas.microsoft.com/office/drawing/2015/9/8/chartex" xmlns:cx2="http://schemas.microsoft.com/office/drawing/2015/10/21/chartex" xmlns:cx3="http://schemas.microsoft.com/office/drawing/2016/5/9/chartex" xmlns:cx4="http://schemas.microsoft.com/office/drawing/2016/5/10/chartex" xmlns:cx5="http://schemas.microsoft.com/office/drawing/2016/5/11/chartex" xmlns:cx6="http://schemas.microsoft.com/office/drawing/2016/5/12/chartex" xmlns:cx7="http://schemas.microsoft.com/office/drawing/2016/5/13/chartex" xmlns:cx8="http://schemas.microsoft.com/office/drawing/2016/5/14/chartex" xmlns:mc="http://schemas.openxmlformats.org/markup-compatibility/2006" xmlns:aink="http://schemas.microsoft.com/office/drawing/2016/ink" xmlns:am3d="http://schemas.microsoft.com/office/drawing/2017/model3d" xmlns:o="urn:schemas-microsoft-com:office:office" xmlns:r="http://schemas.openxmlformats.org/officeDocument/2006/relationships" xmlns:m="http://schemas.openxmlformats.org/officeDocument/2006/math" xmlns:v="urn:schemas-microsoft-com:vml" xmlns:wp14="http://schemas.microsoft.com/office/word/2010/wordprocessingDrawing" xmlns:wp="http://schemas.openxmlformats.org/drawingml/2006/wordprocessingDrawing" xmlns:w10="urn:schemas-microsoft-com:office:word" xmlns:w="http://schemas.openxmlformats.org/wordprocessingml/2006/main" xmlns:w14="http://schemas.microsoft.com/office/word/2010/wordml" xmlns:w15="http://schemas.microsoft.com/office/word/2012/wordml" xmlns:w16cid="http://schemas.microsoft.com/office/word/2016/wordml/cid" xmlns:w16se="http://schemas.microsoft.com/office/word/2015/wordml/symex" xmlns:wpg="http://schemas.microsoft.com/office/word/2010/wordprocessingGroup" xmlns:wpi="http://schemas.microsoft.com/office/word/2010/wordprocessingInk" xmlns:wne="http://schemas.microsoft.com/office/word/2006/wordml" xmlns:wps="http://schemas.microsoft.com/office/word/2010/wordprocessingShape" mc:Ignorable="w14 w15 w16se w16cid wp14">
+  <w:footnote w:type="separator" w:id="-1">
+    <w:p>
+      <w:pPr>
+        <w:spacing w:after="0" w:line="240" w:lineRule="auto"/>
+      </w:pPr>
+      <w:r>
+        <w:separator/>
+      </w:r>
+    </w:p>
+  </w:footnote>
+  <w:footnote w:type="continuationSeparator" w:id="0">
+    <w:p>
+      <w:pPr>
+        <w:spacing w:after="0" w:line="240" w:lineRule="auto"/>
+      </w:pPr>
+      <w:r>
+        <w:continuationSeparator/>
+      </w:r>
+    </w:p>
+  </w:footnote>
+</w:footnotes>
 </file>
 
 <file path=word/numbering.xml><?xml version="1.0" encoding="utf-8"?>
@@ -2588,122 +2962,9 @@
     </w:lvl>
   </w:abstractNum>
   <w:abstractNum w:abstractNumId="1" w15:restartNumberingAfterBreak="0">
-    <w:nsid w:val="234D76AC"/>
-    <w:multiLevelType w:val="hybridMultilevel"/>
-    <w:tmpl w:val="122EF664"/>
-    <w:lvl w:ilvl="0" w:tplc="04090001">
-      <w:start w:val="1"/>
-      <w:numFmt w:val="bullet"/>
-      <w:lvlText w:val=""/>
-      <w:lvlJc w:val="left"/>
-      <w:pPr>
-        <w:ind w:left="1440" w:hanging="360"/>
-      </w:pPr>
-      <w:rPr>
-        <w:rFonts w:ascii="Symbol" w:hAnsi="Symbol" w:hint="default"/>
-      </w:rPr>
-    </w:lvl>
-    <w:lvl w:ilvl="1" w:tplc="04090003" w:tentative="1">
-      <w:start w:val="1"/>
-      <w:numFmt w:val="bullet"/>
-      <w:lvlText w:val="o"/>
-      <w:lvlJc w:val="left"/>
-      <w:pPr>
-        <w:ind w:left="2160" w:hanging="360"/>
-      </w:pPr>
-      <w:rPr>
-        <w:rFonts w:ascii="Courier New" w:hAnsi="Courier New" w:cs="Courier New" w:hint="default"/>
-      </w:rPr>
-    </w:lvl>
-    <w:lvl w:ilvl="2" w:tplc="04090005" w:tentative="1">
-      <w:start w:val="1"/>
-      <w:numFmt w:val="bullet"/>
-      <w:lvlText w:val=""/>
-      <w:lvlJc w:val="left"/>
-      <w:pPr>
-        <w:ind w:left="2880" w:hanging="360"/>
-      </w:pPr>
-      <w:rPr>
-        <w:rFonts w:ascii="Wingdings" w:hAnsi="Wingdings" w:hint="default"/>
-      </w:rPr>
-    </w:lvl>
-    <w:lvl w:ilvl="3" w:tplc="04090001" w:tentative="1">
-      <w:start w:val="1"/>
-      <w:numFmt w:val="bullet"/>
-      <w:lvlText w:val=""/>
-      <w:lvlJc w:val="left"/>
-      <w:pPr>
-        <w:ind w:left="3600" w:hanging="360"/>
-      </w:pPr>
-      <w:rPr>
-        <w:rFonts w:ascii="Symbol" w:hAnsi="Symbol" w:hint="default"/>
-      </w:rPr>
-    </w:lvl>
-    <w:lvl w:ilvl="4" w:tplc="04090003" w:tentative="1">
-      <w:start w:val="1"/>
-      <w:numFmt w:val="bullet"/>
-      <w:lvlText w:val="o"/>
-      <w:lvlJc w:val="left"/>
-      <w:pPr>
-        <w:ind w:left="4320" w:hanging="360"/>
-      </w:pPr>
-      <w:rPr>
-        <w:rFonts w:ascii="Courier New" w:hAnsi="Courier New" w:cs="Courier New" w:hint="default"/>
-      </w:rPr>
-    </w:lvl>
-    <w:lvl w:ilvl="5" w:tplc="04090005" w:tentative="1">
-      <w:start w:val="1"/>
-      <w:numFmt w:val="bullet"/>
-      <w:lvlText w:val=""/>
-      <w:lvlJc w:val="left"/>
-      <w:pPr>
-        <w:ind w:left="5040" w:hanging="360"/>
-      </w:pPr>
-      <w:rPr>
-        <w:rFonts w:ascii="Wingdings" w:hAnsi="Wingdings" w:hint="default"/>
-      </w:rPr>
-    </w:lvl>
-    <w:lvl w:ilvl="6" w:tplc="04090001" w:tentative="1">
-      <w:start w:val="1"/>
-      <w:numFmt w:val="bullet"/>
-      <w:lvlText w:val=""/>
-      <w:lvlJc w:val="left"/>
-      <w:pPr>
-        <w:ind w:left="5760" w:hanging="360"/>
-      </w:pPr>
-      <w:rPr>
-        <w:rFonts w:ascii="Symbol" w:hAnsi="Symbol" w:hint="default"/>
-      </w:rPr>
-    </w:lvl>
-    <w:lvl w:ilvl="7" w:tplc="04090003" w:tentative="1">
-      <w:start w:val="1"/>
-      <w:numFmt w:val="bullet"/>
-      <w:lvlText w:val="o"/>
-      <w:lvlJc w:val="left"/>
-      <w:pPr>
-        <w:ind w:left="6480" w:hanging="360"/>
-      </w:pPr>
-      <w:rPr>
-        <w:rFonts w:ascii="Courier New" w:hAnsi="Courier New" w:cs="Courier New" w:hint="default"/>
-      </w:rPr>
-    </w:lvl>
-    <w:lvl w:ilvl="8" w:tplc="04090005" w:tentative="1">
-      <w:start w:val="1"/>
-      <w:numFmt w:val="bullet"/>
-      <w:lvlText w:val=""/>
-      <w:lvlJc w:val="left"/>
-      <w:pPr>
-        <w:ind w:left="7200" w:hanging="360"/>
-      </w:pPr>
-      <w:rPr>
-        <w:rFonts w:ascii="Wingdings" w:hAnsi="Wingdings" w:hint="default"/>
-      </w:rPr>
-    </w:lvl>
-  </w:abstractNum>
-  <w:abstractNum w:abstractNumId="2" w15:restartNumberingAfterBreak="0">
-    <w:nsid w:val="59B77A64"/>
+    <w:nsid w:val="154356DF"/>
     <w:multiLevelType w:val="multilevel"/>
-    <w:tmpl w:val="533EDE6A"/>
+    <w:tmpl w:val="F46C62E2"/>
     <w:lvl w:ilvl="0">
       <w:start w:val="1"/>
       <w:numFmt w:val="bullet"/>
@@ -2711,9 +2972,9 @@
       <w:lvlJc w:val="left"/>
       <w:pPr>
         <w:tabs>
-          <w:tab w:val="num" w:pos="720"/>
+          <w:tab w:val="num" w:pos="1800"/>
         </w:tabs>
-        <w:ind w:left="720" w:hanging="360"/>
+        <w:ind w:left="1800" w:hanging="360"/>
       </w:pPr>
       <w:rPr>
         <w:rFonts w:ascii="Symbol" w:hAnsi="Symbol" w:hint="default"/>
@@ -2727,9 +2988,9 @@
       <w:lvlJc w:val="left"/>
       <w:pPr>
         <w:tabs>
-          <w:tab w:val="num" w:pos="1440"/>
+          <w:tab w:val="num" w:pos="2520"/>
         </w:tabs>
-        <w:ind w:left="1440" w:hanging="360"/>
+        <w:ind w:left="2520" w:hanging="360"/>
       </w:pPr>
       <w:rPr>
         <w:rFonts w:ascii="Courier New" w:hAnsi="Courier New" w:hint="default"/>
@@ -2743,9 +3004,9 @@
       <w:lvlJc w:val="left"/>
       <w:pPr>
         <w:tabs>
-          <w:tab w:val="num" w:pos="2160"/>
+          <w:tab w:val="num" w:pos="3240"/>
         </w:tabs>
-        <w:ind w:left="2160" w:hanging="360"/>
+        <w:ind w:left="3240" w:hanging="360"/>
       </w:pPr>
       <w:rPr>
         <w:rFonts w:ascii="Wingdings" w:hAnsi="Wingdings" w:hint="default"/>
@@ -2759,9 +3020,9 @@
       <w:lvlJc w:val="left"/>
       <w:pPr>
         <w:tabs>
-          <w:tab w:val="num" w:pos="2880"/>
+          <w:tab w:val="num" w:pos="3960"/>
         </w:tabs>
-        <w:ind w:left="2880" w:hanging="360"/>
+        <w:ind w:left="3960" w:hanging="360"/>
       </w:pPr>
       <w:rPr>
         <w:rFonts w:ascii="Wingdings" w:hAnsi="Wingdings" w:hint="default"/>
@@ -2775,9 +3036,9 @@
       <w:lvlJc w:val="left"/>
       <w:pPr>
         <w:tabs>
-          <w:tab w:val="num" w:pos="3600"/>
+          <w:tab w:val="num" w:pos="4680"/>
         </w:tabs>
-        <w:ind w:left="3600" w:hanging="360"/>
+        <w:ind w:left="4680" w:hanging="360"/>
       </w:pPr>
       <w:rPr>
         <w:rFonts w:ascii="Wingdings" w:hAnsi="Wingdings" w:hint="default"/>
@@ -2791,9 +3052,9 @@
       <w:lvlJc w:val="left"/>
       <w:pPr>
         <w:tabs>
-          <w:tab w:val="num" w:pos="4320"/>
+          <w:tab w:val="num" w:pos="5400"/>
         </w:tabs>
-        <w:ind w:left="4320" w:hanging="360"/>
+        <w:ind w:left="5400" w:hanging="360"/>
       </w:pPr>
       <w:rPr>
         <w:rFonts w:ascii="Wingdings" w:hAnsi="Wingdings" w:hint="default"/>
@@ -2807,9 +3068,9 @@
       <w:lvlJc w:val="left"/>
       <w:pPr>
         <w:tabs>
-          <w:tab w:val="num" w:pos="5040"/>
+          <w:tab w:val="num" w:pos="6120"/>
         </w:tabs>
-        <w:ind w:left="5040" w:hanging="360"/>
+        <w:ind w:left="6120" w:hanging="360"/>
       </w:pPr>
       <w:rPr>
         <w:rFonts w:ascii="Wingdings" w:hAnsi="Wingdings" w:hint="default"/>
@@ -2823,9 +3084,9 @@
       <w:lvlJc w:val="left"/>
       <w:pPr>
         <w:tabs>
-          <w:tab w:val="num" w:pos="5760"/>
+          <w:tab w:val="num" w:pos="6840"/>
         </w:tabs>
-        <w:ind w:left="5760" w:hanging="360"/>
+        <w:ind w:left="6840" w:hanging="360"/>
       </w:pPr>
       <w:rPr>
         <w:rFonts w:ascii="Wingdings" w:hAnsi="Wingdings" w:hint="default"/>
@@ -2839,9 +3100,9 @@
       <w:lvlJc w:val="left"/>
       <w:pPr>
         <w:tabs>
-          <w:tab w:val="num" w:pos="6480"/>
+          <w:tab w:val="num" w:pos="7560"/>
         </w:tabs>
-        <w:ind w:left="6480" w:hanging="360"/>
+        <w:ind w:left="7560" w:hanging="360"/>
       </w:pPr>
       <w:rPr>
         <w:rFonts w:ascii="Wingdings" w:hAnsi="Wingdings" w:hint="default"/>
@@ -2849,7 +3110,269 @@
       </w:rPr>
     </w:lvl>
   </w:abstractNum>
+  <w:abstractNum w:abstractNumId="2" w15:restartNumberingAfterBreak="0">
+    <w:nsid w:val="234D76AC"/>
+    <w:multiLevelType w:val="hybridMultilevel"/>
+    <w:tmpl w:val="122EF664"/>
+    <w:lvl w:ilvl="0" w:tplc="04090001">
+      <w:start w:val="1"/>
+      <w:numFmt w:val="bullet"/>
+      <w:lvlText w:val=""/>
+      <w:lvlJc w:val="left"/>
+      <w:pPr>
+        <w:ind w:left="1440" w:hanging="360"/>
+      </w:pPr>
+      <w:rPr>
+        <w:rFonts w:ascii="Symbol" w:hAnsi="Symbol" w:hint="default"/>
+      </w:rPr>
+    </w:lvl>
+    <w:lvl w:ilvl="1" w:tplc="04090003" w:tentative="1">
+      <w:start w:val="1"/>
+      <w:numFmt w:val="bullet"/>
+      <w:lvlText w:val="o"/>
+      <w:lvlJc w:val="left"/>
+      <w:pPr>
+        <w:ind w:left="2160" w:hanging="360"/>
+      </w:pPr>
+      <w:rPr>
+        <w:rFonts w:ascii="Courier New" w:hAnsi="Courier New" w:cs="Courier New" w:hint="default"/>
+      </w:rPr>
+    </w:lvl>
+    <w:lvl w:ilvl="2" w:tplc="04090005" w:tentative="1">
+      <w:start w:val="1"/>
+      <w:numFmt w:val="bullet"/>
+      <w:lvlText w:val=""/>
+      <w:lvlJc w:val="left"/>
+      <w:pPr>
+        <w:ind w:left="2880" w:hanging="360"/>
+      </w:pPr>
+      <w:rPr>
+        <w:rFonts w:ascii="Wingdings" w:hAnsi="Wingdings" w:hint="default"/>
+      </w:rPr>
+    </w:lvl>
+    <w:lvl w:ilvl="3" w:tplc="04090001" w:tentative="1">
+      <w:start w:val="1"/>
+      <w:numFmt w:val="bullet"/>
+      <w:lvlText w:val=""/>
+      <w:lvlJc w:val="left"/>
+      <w:pPr>
+        <w:ind w:left="3600" w:hanging="360"/>
+      </w:pPr>
+      <w:rPr>
+        <w:rFonts w:ascii="Symbol" w:hAnsi="Symbol" w:hint="default"/>
+      </w:rPr>
+    </w:lvl>
+    <w:lvl w:ilvl="4" w:tplc="04090003" w:tentative="1">
+      <w:start w:val="1"/>
+      <w:numFmt w:val="bullet"/>
+      <w:lvlText w:val="o"/>
+      <w:lvlJc w:val="left"/>
+      <w:pPr>
+        <w:ind w:left="4320" w:hanging="360"/>
+      </w:pPr>
+      <w:rPr>
+        <w:rFonts w:ascii="Courier New" w:hAnsi="Courier New" w:cs="Courier New" w:hint="default"/>
+      </w:rPr>
+    </w:lvl>
+    <w:lvl w:ilvl="5" w:tplc="04090005" w:tentative="1">
+      <w:start w:val="1"/>
+      <w:numFmt w:val="bullet"/>
+      <w:lvlText w:val=""/>
+      <w:lvlJc w:val="left"/>
+      <w:pPr>
+        <w:ind w:left="5040" w:hanging="360"/>
+      </w:pPr>
+      <w:rPr>
+        <w:rFonts w:ascii="Wingdings" w:hAnsi="Wingdings" w:hint="default"/>
+      </w:rPr>
+    </w:lvl>
+    <w:lvl w:ilvl="6" w:tplc="04090001" w:tentative="1">
+      <w:start w:val="1"/>
+      <w:numFmt w:val="bullet"/>
+      <w:lvlText w:val=""/>
+      <w:lvlJc w:val="left"/>
+      <w:pPr>
+        <w:ind w:left="5760" w:hanging="360"/>
+      </w:pPr>
+      <w:rPr>
+        <w:rFonts w:ascii="Symbol" w:hAnsi="Symbol" w:hint="default"/>
+      </w:rPr>
+    </w:lvl>
+    <w:lvl w:ilvl="7" w:tplc="04090003" w:tentative="1">
+      <w:start w:val="1"/>
+      <w:numFmt w:val="bullet"/>
+      <w:lvlText w:val="o"/>
+      <w:lvlJc w:val="left"/>
+      <w:pPr>
+        <w:ind w:left="6480" w:hanging="360"/>
+      </w:pPr>
+      <w:rPr>
+        <w:rFonts w:ascii="Courier New" w:hAnsi="Courier New" w:cs="Courier New" w:hint="default"/>
+      </w:rPr>
+    </w:lvl>
+    <w:lvl w:ilvl="8" w:tplc="04090005" w:tentative="1">
+      <w:start w:val="1"/>
+      <w:numFmt w:val="bullet"/>
+      <w:lvlText w:val=""/>
+      <w:lvlJc w:val="left"/>
+      <w:pPr>
+        <w:ind w:left="7200" w:hanging="360"/>
+      </w:pPr>
+      <w:rPr>
+        <w:rFonts w:ascii="Wingdings" w:hAnsi="Wingdings" w:hint="default"/>
+      </w:rPr>
+    </w:lvl>
+  </w:abstractNum>
   <w:abstractNum w:abstractNumId="3" w15:restartNumberingAfterBreak="0">
+    <w:nsid w:val="59B77A64"/>
+    <w:multiLevelType w:val="multilevel"/>
+    <w:tmpl w:val="533EDE6A"/>
+    <w:lvl w:ilvl="0">
+      <w:start w:val="1"/>
+      <w:numFmt w:val="bullet"/>
+      <w:lvlText w:val=""/>
+      <w:lvlJc w:val="left"/>
+      <w:pPr>
+        <w:tabs>
+          <w:tab w:val="num" w:pos="720"/>
+        </w:tabs>
+        <w:ind w:left="720" w:hanging="360"/>
+      </w:pPr>
+      <w:rPr>
+        <w:rFonts w:ascii="Symbol" w:hAnsi="Symbol" w:hint="default"/>
+        <w:sz w:val="20"/>
+      </w:rPr>
+    </w:lvl>
+    <w:lvl w:ilvl="1" w:tentative="1">
+      <w:start w:val="1"/>
+      <w:numFmt w:val="bullet"/>
+      <w:lvlText w:val="o"/>
+      <w:lvlJc w:val="left"/>
+      <w:pPr>
+        <w:tabs>
+          <w:tab w:val="num" w:pos="1440"/>
+        </w:tabs>
+        <w:ind w:left="1440" w:hanging="360"/>
+      </w:pPr>
+      <w:rPr>
+        <w:rFonts w:ascii="Courier New" w:hAnsi="Courier New" w:hint="default"/>
+        <w:sz w:val="20"/>
+      </w:rPr>
+    </w:lvl>
+    <w:lvl w:ilvl="2" w:tentative="1">
+      <w:start w:val="1"/>
+      <w:numFmt w:val="bullet"/>
+      <w:lvlText w:val=""/>
+      <w:lvlJc w:val="left"/>
+      <w:pPr>
+        <w:tabs>
+          <w:tab w:val="num" w:pos="2160"/>
+        </w:tabs>
+        <w:ind w:left="2160" w:hanging="360"/>
+      </w:pPr>
+      <w:rPr>
+        <w:rFonts w:ascii="Wingdings" w:hAnsi="Wingdings" w:hint="default"/>
+        <w:sz w:val="20"/>
+      </w:rPr>
+    </w:lvl>
+    <w:lvl w:ilvl="3" w:tentative="1">
+      <w:start w:val="1"/>
+      <w:numFmt w:val="bullet"/>
+      <w:lvlText w:val=""/>
+      <w:lvlJc w:val="left"/>
+      <w:pPr>
+        <w:tabs>
+          <w:tab w:val="num" w:pos="2880"/>
+        </w:tabs>
+        <w:ind w:left="2880" w:hanging="360"/>
+      </w:pPr>
+      <w:rPr>
+        <w:rFonts w:ascii="Wingdings" w:hAnsi="Wingdings" w:hint="default"/>
+        <w:sz w:val="20"/>
+      </w:rPr>
+    </w:lvl>
+    <w:lvl w:ilvl="4" w:tentative="1">
+      <w:start w:val="1"/>
+      <w:numFmt w:val="bullet"/>
+      <w:lvlText w:val=""/>
+      <w:lvlJc w:val="left"/>
+      <w:pPr>
+        <w:tabs>
+          <w:tab w:val="num" w:pos="3600"/>
+        </w:tabs>
+        <w:ind w:left="3600" w:hanging="360"/>
+      </w:pPr>
+      <w:rPr>
+        <w:rFonts w:ascii="Wingdings" w:hAnsi="Wingdings" w:hint="default"/>
+        <w:sz w:val="20"/>
+      </w:rPr>
+    </w:lvl>
+    <w:lvl w:ilvl="5" w:tentative="1">
+      <w:start w:val="1"/>
+      <w:numFmt w:val="bullet"/>
+      <w:lvlText w:val=""/>
+      <w:lvlJc w:val="left"/>
+      <w:pPr>
+        <w:tabs>
+          <w:tab w:val="num" w:pos="4320"/>
+        </w:tabs>
+        <w:ind w:left="4320" w:hanging="360"/>
+      </w:pPr>
+      <w:rPr>
+        <w:rFonts w:ascii="Wingdings" w:hAnsi="Wingdings" w:hint="default"/>
+        <w:sz w:val="20"/>
+      </w:rPr>
+    </w:lvl>
+    <w:lvl w:ilvl="6" w:tentative="1">
+      <w:start w:val="1"/>
+      <w:numFmt w:val="bullet"/>
+      <w:lvlText w:val=""/>
+      <w:lvlJc w:val="left"/>
+      <w:pPr>
+        <w:tabs>
+          <w:tab w:val="num" w:pos="5040"/>
+        </w:tabs>
+        <w:ind w:left="5040" w:hanging="360"/>
+      </w:pPr>
+      <w:rPr>
+        <w:rFonts w:ascii="Wingdings" w:hAnsi="Wingdings" w:hint="default"/>
+        <w:sz w:val="20"/>
+      </w:rPr>
+    </w:lvl>
+    <w:lvl w:ilvl="7" w:tentative="1">
+      <w:start w:val="1"/>
+      <w:numFmt w:val="bullet"/>
+      <w:lvlText w:val=""/>
+      <w:lvlJc w:val="left"/>
+      <w:pPr>
+        <w:tabs>
+          <w:tab w:val="num" w:pos="5760"/>
+        </w:tabs>
+        <w:ind w:left="5760" w:hanging="360"/>
+      </w:pPr>
+      <w:rPr>
+        <w:rFonts w:ascii="Wingdings" w:hAnsi="Wingdings" w:hint="default"/>
+        <w:sz w:val="20"/>
+      </w:rPr>
+    </w:lvl>
+    <w:lvl w:ilvl="8" w:tentative="1">
+      <w:start w:val="1"/>
+      <w:numFmt w:val="bullet"/>
+      <w:lvlText w:val=""/>
+      <w:lvlJc w:val="left"/>
+      <w:pPr>
+        <w:tabs>
+          <w:tab w:val="num" w:pos="6480"/>
+        </w:tabs>
+        <w:ind w:left="6480" w:hanging="360"/>
+      </w:pPr>
+      <w:rPr>
+        <w:rFonts w:ascii="Wingdings" w:hAnsi="Wingdings" w:hint="default"/>
+        <w:sz w:val="20"/>
+      </w:rPr>
+    </w:lvl>
+  </w:abstractNum>
+  <w:abstractNum w:abstractNumId="4" w15:restartNumberingAfterBreak="0">
     <w:nsid w:val="5EE7030F"/>
     <w:multiLevelType w:val="hybridMultilevel"/>
     <w:tmpl w:val="F6C0DC18"/>
@@ -2939,12 +3462,15 @@
     <w:abstractNumId w:val="0"/>
   </w:num>
   <w:num w:numId="2">
+    <w:abstractNumId w:val="3"/>
+  </w:num>
+  <w:num w:numId="3">
+    <w:abstractNumId w:val="4"/>
+  </w:num>
+  <w:num w:numId="4">
     <w:abstractNumId w:val="2"/>
   </w:num>
-  <w:num w:numId="3">
-    <w:abstractNumId w:val="3"/>
-  </w:num>
-  <w:num w:numId="4">
+  <w:num w:numId="5">
     <w:abstractNumId w:val="1"/>
   </w:num>
 </w:numbering>
@@ -3073,7 +3599,6 @@
     <w:lsdException w:name="HTML Sample" w:semiHidden="1" w:unhideWhenUsed="1"/>
     <w:lsdException w:name="HTML Typewriter" w:semiHidden="1" w:unhideWhenUsed="1"/>
     <w:lsdException w:name="HTML Variable" w:semiHidden="1" w:unhideWhenUsed="1"/>
-    <w:lsdException w:name="Normal Table" w:semiHidden="1" w:unhideWhenUsed="1"/>
     <w:lsdException w:name="annotation subject" w:semiHidden="1" w:unhideWhenUsed="1"/>
     <w:lsdException w:name="No List" w:semiHidden="1" w:unhideWhenUsed="1"/>
     <w:lsdException w:name="Outline List 1" w:semiHidden="1" w:unhideWhenUsed="1"/>
@@ -3116,11 +3641,8 @@
     <w:lsdException w:name="Table Contemporary" w:semiHidden="1" w:unhideWhenUsed="1"/>
     <w:lsdException w:name="Table Elegant" w:semiHidden="1" w:unhideWhenUsed="1"/>
     <w:lsdException w:name="Table Professional" w:semiHidden="1" w:unhideWhenUsed="1"/>
-    <w:lsdException w:name="Table Subtle 1" w:semiHidden="1" w:unhideWhenUsed="1"/>
     <w:lsdException w:name="Table Subtle 2" w:semiHidden="1" w:unhideWhenUsed="1"/>
     <w:lsdException w:name="Table Web 1" w:semiHidden="1" w:unhideWhenUsed="1"/>
-    <w:lsdException w:name="Table Web 2" w:semiHidden="1" w:unhideWhenUsed="1"/>
-    <w:lsdException w:name="Table Web 3" w:semiHidden="1" w:unhideWhenUsed="1"/>
     <w:lsdException w:name="Balloon Text" w:semiHidden="1" w:unhideWhenUsed="1"/>
     <w:lsdException w:name="Table Grid" w:uiPriority="59"/>
     <w:lsdException w:name="Table Theme" w:semiHidden="1" w:unhideWhenUsed="1"/>
@@ -3428,6 +3950,62 @@
       <w:szCs w:val="16"/>
     </w:rPr>
   </w:style>
+  <w:style w:type="character" w:styleId="FollowedHyperlink">
+    <w:name w:val="FollowedHyperlink"/>
+    <w:basedOn w:val="DefaultParagraphFont"/>
+    <w:uiPriority w:val="99"/>
+    <w:semiHidden/>
+    <w:unhideWhenUsed/>
+    <w:rsid w:val="000D707B"/>
+    <w:rPr>
+      <w:color w:val="800080" w:themeColor="followedHyperlink"/>
+      <w:u w:val="single"/>
+    </w:rPr>
+  </w:style>
+  <w:style w:type="paragraph" w:styleId="Header">
+    <w:name w:val="header"/>
+    <w:basedOn w:val="Normal"/>
+    <w:link w:val="HeaderChar"/>
+    <w:uiPriority w:val="99"/>
+    <w:unhideWhenUsed/>
+    <w:rsid w:val="002E108F"/>
+    <w:pPr>
+      <w:tabs>
+        <w:tab w:val="center" w:pos="4680"/>
+        <w:tab w:val="right" w:pos="9360"/>
+      </w:tabs>
+      <w:spacing w:after="0" w:line="240" w:lineRule="auto"/>
+    </w:pPr>
+  </w:style>
+  <w:style w:type="character" w:customStyle="1" w:styleId="HeaderChar">
+    <w:name w:val="Header Char"/>
+    <w:basedOn w:val="DefaultParagraphFont"/>
+    <w:link w:val="Header"/>
+    <w:uiPriority w:val="99"/>
+    <w:rsid w:val="002E108F"/>
+  </w:style>
+  <w:style w:type="paragraph" w:styleId="Footer">
+    <w:name w:val="footer"/>
+    <w:basedOn w:val="Normal"/>
+    <w:link w:val="FooterChar"/>
+    <w:uiPriority w:val="99"/>
+    <w:unhideWhenUsed/>
+    <w:rsid w:val="002E108F"/>
+    <w:pPr>
+      <w:tabs>
+        <w:tab w:val="center" w:pos="4680"/>
+        <w:tab w:val="right" w:pos="9360"/>
+      </w:tabs>
+      <w:spacing w:after="0" w:line="240" w:lineRule="auto"/>
+    </w:pPr>
+  </w:style>
+  <w:style w:type="character" w:customStyle="1" w:styleId="FooterChar">
+    <w:name w:val="Footer Char"/>
+    <w:basedOn w:val="DefaultParagraphFont"/>
+    <w:link w:val="Footer"/>
+    <w:uiPriority w:val="99"/>
+    <w:rsid w:val="002E108F"/>
+  </w:style>
 </w:styles>
 </file>
 
@@ -3717,21 +4295,6 @@
 </file>
 
 <file path=customXml/item1.xml><?xml version="1.0" encoding="utf-8"?>
-<?mso-contentType ?>
-<FormTemplates xmlns="http://schemas.microsoft.com/sharepoint/v3/contenttype/forms">
-  <Display>DocumentLibraryForm</Display>
-  <Edit>DocumentLibraryForm</Edit>
-  <New>DocumentLibraryForm</New>
-</FormTemplates>
-</file>
-
-<file path=customXml/item2.xml><?xml version="1.0" encoding="utf-8"?>
-<p:properties xmlns:p="http://schemas.microsoft.com/office/2006/metadata/properties" xmlns:xsi="http://www.w3.org/2001/XMLSchema-instance" xmlns:pc="http://schemas.microsoft.com/office/infopath/2007/PartnerControls">
-  <documentManagement/>
-</p:properties>
-</file>
-
-<file path=customXml/item3.xml><?xml version="1.0" encoding="utf-8"?>
 <ct:contentTypeSchema xmlns:ct="http://schemas.microsoft.com/office/2006/metadata/contentType" xmlns:ma="http://schemas.microsoft.com/office/2006/metadata/properties/metaAttributes" ct:_="" ma:_="" ma:contentTypeName="Document" ma:contentTypeID="0x010100DA53FE50C347D144A46ECF177753E2DA" ma:contentTypeVersion="6" ma:contentTypeDescription="Create a new document." ma:contentTypeScope="" ma:versionID="99d519761934379c147a8704f5013027">
   <xsd:schema xmlns:xsd="http://www.w3.org/2001/XMLSchema" xmlns:xs="http://www.w3.org/2001/XMLSchema" xmlns:p="http://schemas.microsoft.com/office/2006/metadata/properties" xmlns:ns2="8f340f4e-6155-4238-b1b4-885934798330" xmlns:ns3="d8074e56-fb29-4281-8178-a01a2b90db43" targetNamespace="http://schemas.microsoft.com/office/2006/metadata/properties" ma:root="true" ma:fieldsID="bc2a8ff338cfd630c89bd72f06b79adb" ns2:_="" ns3:_="">
     <xsd:import namespace="8f340f4e-6155-4238-b1b4-885934798330"/>
@@ -3908,24 +4471,26 @@
 </ct:contentTypeSchema>
 </file>
 
-<file path=customXml/itemProps1.xml><?xml version="1.0" encoding="utf-8"?>
-<ds:datastoreItem xmlns:ds="http://schemas.openxmlformats.org/officeDocument/2006/customXml" ds:itemID="{B02269B8-A1A9-4FB2-9BD7-C1035C13DA71}">
-  <ds:schemaRefs>
-    <ds:schemaRef ds:uri="http://schemas.microsoft.com/sharepoint/v3/contenttype/forms"/>
-  </ds:schemaRefs>
-</ds:datastoreItem>
+<file path=customXml/item2.xml><?xml version="1.0" encoding="utf-8"?>
+<?mso-contentType ?>
+<FormTemplates xmlns="http://schemas.microsoft.com/sharepoint/v3/contenttype/forms">
+  <Display>DocumentLibraryForm</Display>
+  <Edit>DocumentLibraryForm</Edit>
+  <New>DocumentLibraryForm</New>
+</FormTemplates>
 </file>
 
-<file path=customXml/itemProps2.xml><?xml version="1.0" encoding="utf-8"?>
-<ds:datastoreItem xmlns:ds="http://schemas.openxmlformats.org/officeDocument/2006/customXml" ds:itemID="{B2DDD592-C5CD-4DDD-BA0F-61E77B06D295}">
-  <ds:schemaRefs>
-    <ds:schemaRef ds:uri="http://schemas.microsoft.com/office/2006/metadata/properties"/>
-    <ds:schemaRef ds:uri="http://schemas.microsoft.com/office/infopath/2007/PartnerControls"/>
-  </ds:schemaRefs>
-</ds:datastoreItem>
+<file path=customXml/item3.xml><?xml version="1.0" encoding="utf-8"?>
+<p:properties xmlns:p="http://schemas.microsoft.com/office/2006/metadata/properties" xmlns:xsi="http://www.w3.org/2001/XMLSchema-instance" xmlns:pc="http://schemas.microsoft.com/office/infopath/2007/PartnerControls">
+  <documentManagement/>
+</p:properties>
 </file>
 
-<file path=customXml/itemProps3.xml><?xml version="1.0" encoding="utf-8"?>
+<file path=customXml/item4.xml><?xml version="1.0" encoding="utf-8"?>
+<b:Sources xmlns:b="http://schemas.openxmlformats.org/officeDocument/2006/bibliography" xmlns="http://schemas.openxmlformats.org/officeDocument/2006/bibliography" SelectedStyle="\APASixthEditionOfficeOnline.xsl" StyleName="APA" Version="6"/>
+</file>
+
+<file path=customXml/itemProps1.xml><?xml version="1.0" encoding="utf-8"?>
 <ds:datastoreItem xmlns:ds="http://schemas.openxmlformats.org/officeDocument/2006/customXml" ds:itemID="{959C375E-25A2-4F71-A11A-8BC54CE156BE}">
   <ds:schemaRefs>
     <ds:schemaRef ds:uri="http://schemas.microsoft.com/office/2006/metadata/contentType"/>
@@ -3942,4 +4507,29 @@
     <ds:schemaRef ds:uri="http://schemas.microsoft.com/internal/obd"/>
   </ds:schemaRefs>
 </ds:datastoreItem>
+</file>
+
+<file path=customXml/itemProps2.xml><?xml version="1.0" encoding="utf-8"?>
+<ds:datastoreItem xmlns:ds="http://schemas.openxmlformats.org/officeDocument/2006/customXml" ds:itemID="{B02269B8-A1A9-4FB2-9BD7-C1035C13DA71}">
+  <ds:schemaRefs>
+    <ds:schemaRef ds:uri="http://schemas.microsoft.com/sharepoint/v3/contenttype/forms"/>
+  </ds:schemaRefs>
+</ds:datastoreItem>
+</file>
+
+<file path=customXml/itemProps3.xml><?xml version="1.0" encoding="utf-8"?>
+<ds:datastoreItem xmlns:ds="http://schemas.openxmlformats.org/officeDocument/2006/customXml" ds:itemID="{B2DDD592-C5CD-4DDD-BA0F-61E77B06D295}">
+  <ds:schemaRefs>
+    <ds:schemaRef ds:uri="http://schemas.microsoft.com/office/2006/metadata/properties"/>
+    <ds:schemaRef ds:uri="http://schemas.microsoft.com/office/infopath/2007/PartnerControls"/>
+  </ds:schemaRefs>
+</ds:datastoreItem>
+</file>
+
+<file path=customXml/itemProps4.xml><?xml version="1.0" encoding="utf-8"?>
+<ds:datastoreItem xmlns:ds="http://schemas.openxmlformats.org/officeDocument/2006/customXml" ds:itemID="{03AABBAE-7399-4B74-9655-1058E7412D96}">
+  <ds:schemaRefs>
+    <ds:schemaRef ds:uri="http://schemas.openxmlformats.org/officeDocument/2006/bibliography"/>
+  </ds:schemaRefs>
+</ds:datastoreItem>
 </file>
</xml_diff>